<commit_message>
:sparkles: feat: Validação Select Sort
</commit_message>
<xml_diff>
--- a/InglesIII/Professional experience.docx
+++ b/InglesIII/Professional experience.docx
@@ -1,6 +1,6 @@
 
 <file path=word/document.xml><?xml version="1.0" encoding="utf-8"?>
-<w:document xmlns:wpc="http://schemas.microsoft.com/office/word/2010/wordprocessingCanvas" xmlns:cx="http://schemas.microsoft.com/office/drawing/2014/chartex" xmlns:cx1="http://schemas.microsoft.com/office/drawing/2015/9/8/chartex" xmlns:cx2="http://schemas.microsoft.com/office/drawing/2015/10/21/chartex" xmlns:cx3="http://schemas.microsoft.com/office/drawing/2016/5/9/chartex" xmlns:cx4="http://schemas.microsoft.com/office/drawing/2016/5/10/chartex" xmlns:cx5="http://schemas.microsoft.com/office/drawing/2016/5/11/chartex" xmlns:cx6="http://schemas.microsoft.com/office/drawing/2016/5/12/chartex" xmlns:cx7="http://schemas.microsoft.com/office/drawing/2016/5/13/chartex" xmlns:cx8="http://schemas.microsoft.com/office/drawing/2016/5/14/chartex" xmlns:mc="http://schemas.openxmlformats.org/markup-compatibility/2006" xmlns:aink="http://schemas.microsoft.com/office/drawing/2016/ink" xmlns:am3d="http://schemas.microsoft.com/office/drawing/2017/model3d" xmlns:o="urn:schemas-microsoft-com:office:office" xmlns:oel="http://schemas.microsoft.com/office/2019/extlst" xmlns:r="http://schemas.openxmlformats.org/officeDocument/2006/relationships" xmlns:m="http://schemas.openxmlformats.org/officeDocument/2006/math" xmlns:v="urn:schemas-microsoft-com:vml" xmlns:wp14="http://schemas.microsoft.com/office/word/2010/wordprocessingDrawing" xmlns:wp="http://schemas.openxmlformats.org/drawingml/2006/wordprocessingDrawing" xmlns:w10="urn:schemas-microsoft-com:office:word" xmlns:w="http://schemas.openxmlformats.org/wordprocessingml/2006/main" xmlns:w14="http://schemas.microsoft.com/office/word/2010/wordml" xmlns:w15="http://schemas.microsoft.com/office/word/2012/wordml" xmlns:w16cex="http://schemas.microsoft.com/office/word/2018/wordml/cex" xmlns:w16cid="http://schemas.microsoft.com/office/word/2016/wordml/cid" xmlns:w16="http://schemas.microsoft.com/office/word/2018/wordml" xmlns:w16du="http://schemas.microsoft.com/office/word/2023/wordml/word16du" xmlns:w16sdtdh="http://schemas.microsoft.com/office/word/2020/wordml/sdtdatahash" xmlns:w16se="http://schemas.microsoft.com/office/word/2015/wordml/symex" xmlns:wpg="http://schemas.microsoft.com/office/word/2010/wordprocessingGroup" xmlns:wpi="http://schemas.microsoft.com/office/word/2010/wordprocessingInk" xmlns:wne="http://schemas.microsoft.com/office/word/2006/wordml" xmlns:wps="http://schemas.microsoft.com/office/word/2010/wordprocessingShape" mc:Ignorable="w14 w15 w16se w16cid w16 w16cex w16sdtdh w16du wp14">
+<w:document xmlns:wpc="http://schemas.microsoft.com/office/word/2010/wordprocessingCanvas" xmlns:cx="http://schemas.microsoft.com/office/drawing/2014/chartex" xmlns:mc="http://schemas.openxmlformats.org/markup-compatibility/2006" xmlns:o="urn:schemas-microsoft-com:office:office" xmlns:r="http://schemas.openxmlformats.org/officeDocument/2006/relationships" xmlns:m="http://schemas.openxmlformats.org/officeDocument/2006/math" xmlns:v="urn:schemas-microsoft-com:vml" xmlns:wp14="http://schemas.microsoft.com/office/word/2010/wordprocessingDrawing" xmlns:wp="http://schemas.openxmlformats.org/drawingml/2006/wordprocessingDrawing" xmlns:w10="urn:schemas-microsoft-com:office:word" xmlns:w="http://schemas.openxmlformats.org/wordprocessingml/2006/main" xmlns:w14="http://schemas.microsoft.com/office/word/2010/wordml" xmlns:w15="http://schemas.microsoft.com/office/word/2012/wordml" xmlns:w16se="http://schemas.microsoft.com/office/word/2015/wordml/symex" xmlns:wpg="http://schemas.microsoft.com/office/word/2010/wordprocessingGroup" xmlns:wpi="http://schemas.microsoft.com/office/word/2010/wordprocessingInk" xmlns:wne="http://schemas.microsoft.com/office/word/2006/wordml" xmlns:wps="http://schemas.microsoft.com/office/word/2010/wordprocessingShape" mc:Ignorable="w14 w15 w16se wp14">
   <w:body>
     <w:p>
       <w:pPr>
@@ -520,27 +520,44 @@
           <w:szCs w:val="24"/>
           <w:lang w:val="en-US"/>
         </w:rPr>
-        <w:t xml:space="preserve">Write down a draft about you using the 3 </w:t>
+        <w:t xml:space="preserve">Write down a draft about you using the 3 formula. </w:t>
+      </w:r>
+    </w:p>
+    <w:p>
+      <w:pPr>
+        <w:spacing w:after="0" w:line="360" w:lineRule="auto"/>
+        <w:jc w:val="both"/>
+        <w:rPr>
+          <w:rFonts w:ascii="Times New Roman" w:hAnsi="Times New Roman" w:cs="Times New Roman"/>
+          <w:sz w:val="24"/>
+          <w:szCs w:val="24"/>
+          <w:lang w:val="en-US"/>
+        </w:rPr>
+      </w:pPr>
+      <w:r>
+        <w:br/>
       </w:r>
       <w:proofErr w:type="gramStart"/>
       <w:r>
         <w:rPr>
           <w:rFonts w:ascii="Times New Roman" w:hAnsi="Times New Roman" w:cs="Times New Roman"/>
-          <w:sz w:val="24"/>
-          <w:szCs w:val="24"/>
-          <w:lang w:val="en-US"/>
-        </w:rPr>
-        <w:t>formula</w:t>
+          <w:color w:val="C5E0B3" w:themeColor="accent6" w:themeTint="66"/>
+          <w:sz w:val="24"/>
+          <w:szCs w:val="24"/>
+          <w:lang w:val="en-GB"/>
+        </w:rPr>
+        <w:t>assista</w:t>
       </w:r>
       <w:proofErr w:type="gramEnd"/>
       <w:r>
         <w:rPr>
           <w:rFonts w:ascii="Times New Roman" w:hAnsi="Times New Roman" w:cs="Times New Roman"/>
-          <w:sz w:val="24"/>
-          <w:szCs w:val="24"/>
-          <w:lang w:val="en-US"/>
-        </w:rPr>
-        <w:t xml:space="preserve">. </w:t>
+          <w:color w:val="C5E0B3" w:themeColor="accent6" w:themeTint="66"/>
+          <w:sz w:val="24"/>
+          <w:szCs w:val="24"/>
+          <w:lang w:val="en-GB"/>
+        </w:rPr>
+        <w:t xml:space="preserve"> a este vídeo em que uma mulher sugere três fórmulas importantes quando você fala sobre sua experiência profissional em entrevistas de emprego. Escreva um rascunho sobre você usando a fórmula 3.</w:t>
       </w:r>
     </w:p>
     <w:p>
@@ -558,7 +575,21 @@
             <w:rStyle w:val="Hyperlink"/>
             <w:lang w:val="en-US"/>
           </w:rPr>
-          <w:t>https://www.youtube.com/watch?v=ox-T6YNUuu4</w:t>
+          <w:t>https://www.youtube.com/watch?v=ox</w:t>
+        </w:r>
+        <w:r>
+          <w:rPr>
+            <w:rStyle w:val="Hyperlink"/>
+            <w:lang w:val="en-US"/>
+          </w:rPr>
+          <w:t>-</w:t>
+        </w:r>
+        <w:r>
+          <w:rPr>
+            <w:rStyle w:val="Hyperlink"/>
+            <w:lang w:val="en-US"/>
+          </w:rPr>
+          <w:t>T6YNUuu4</w:t>
         </w:r>
       </w:hyperlink>
     </w:p>
@@ -571,6 +602,7 @@
         <w:rPr>
           <w:noProof/>
         </w:rPr>
+        <w:lastRenderedPageBreak/>
         <w:drawing>
           <wp:inline distT="0" distB="0" distL="0" distR="0" wp14:anchorId="386D1E03" wp14:editId="0845AEDF">
             <wp:extent cx="4101603" cy="3205480"/>
@@ -635,18 +667,82 @@
         <w:spacing w:after="0" w:line="360" w:lineRule="auto"/>
         <w:jc w:val="both"/>
         <w:rPr>
-          <w:rFonts w:ascii="Times New Roman" w:hAnsi="Times New Roman" w:cs="Times New Roman"/>
-          <w:sz w:val="24"/>
-          <w:szCs w:val="24"/>
-          <w:lang w:val="en-US"/>
-        </w:rPr>
-      </w:pPr>
-      <w:r>
-        <w:rPr>
-          <w:lang w:val="en-US"/>
-        </w:rPr>
-        <w:lastRenderedPageBreak/>
-        <w:t>______________________________________________________________________________________________________________________________________________________________________________________________________________________________________________________________________________________________________________________________________________________________________________________________________________________________________________________________________________</w:t>
+          <w:color w:val="385623" w:themeColor="accent6" w:themeShade="80"/>
+          <w:lang w:val="en-US"/>
+        </w:rPr>
+      </w:pPr>
+      <w:r>
+        <w:rPr>
+          <w:color w:val="385623" w:themeColor="accent6" w:themeShade="80"/>
+          <w:lang w:val="en-US"/>
+        </w:rPr>
+        <w:t xml:space="preserve">I have 2 years of experience in programming, I currently have a lot of knowledge in React and Typescript. I also have knowledge of Leaflet, </w:t>
+      </w:r>
+      <w:proofErr w:type="spellStart"/>
+      <w:r>
+        <w:rPr>
+          <w:color w:val="385623" w:themeColor="accent6" w:themeShade="80"/>
+          <w:lang w:val="en-US"/>
+        </w:rPr>
+        <w:t>GeoJson</w:t>
+      </w:r>
+      <w:proofErr w:type="spellEnd"/>
+      <w:r>
+        <w:rPr>
+          <w:color w:val="385623" w:themeColor="accent6" w:themeShade="80"/>
+          <w:lang w:val="en-US"/>
+        </w:rPr>
+        <w:t>, SQL and chart and map libraries.</w:t>
+      </w:r>
+    </w:p>
+    <w:p>
+      <w:pPr>
+        <w:spacing w:after="0" w:line="360" w:lineRule="auto"/>
+        <w:jc w:val="both"/>
+        <w:rPr>
+          <w:color w:val="385623" w:themeColor="accent6" w:themeShade="80"/>
+          <w:lang w:val="en-US"/>
+        </w:rPr>
+      </w:pPr>
+    </w:p>
+    <w:p>
+      <w:pPr>
+        <w:spacing w:after="0" w:line="360" w:lineRule="auto"/>
+        <w:jc w:val="both"/>
+        <w:rPr>
+          <w:rFonts w:ascii="Times New Roman" w:hAnsi="Times New Roman" w:cs="Times New Roman"/>
+          <w:sz w:val="24"/>
+          <w:szCs w:val="24"/>
+          <w:lang w:val="en-US"/>
+        </w:rPr>
+      </w:pPr>
+      <w:r>
+        <w:rPr>
+          <w:color w:val="385623" w:themeColor="accent6" w:themeShade="80"/>
+          <w:lang w:val="en-US"/>
+        </w:rPr>
+        <w:t xml:space="preserve">I currently work on a legacy agricultural monitoring project, where we monitor the entire crop, detecting the crop planted, when it was planted and when it was </w:t>
+      </w:r>
+      <w:bookmarkStart w:id="0" w:name="_GoBack"/>
+      <w:bookmarkEnd w:id="0"/>
+      <w:r>
+        <w:rPr>
+          <w:color w:val="385623" w:themeColor="accent6" w:themeShade="80"/>
+          <w:lang w:val="en-US"/>
+        </w:rPr>
+        <w:t>harvested</w:t>
+      </w:r>
+      <w:r>
+        <w:rPr>
+          <w:lang w:val="en-US"/>
+        </w:rPr>
+        <w:t>.</w:t>
+      </w:r>
+      <w:r>
+        <w:rPr>
+          <w:lang w:val="en-US"/>
+        </w:rPr>
+        <w:t>________________________________________________________________________________________________________________________________________________________________________________________________________________________________________________________________________________________________________________________________________________________________________________________________________________________________________________</w:t>
       </w:r>
     </w:p>
     <w:p>
@@ -778,23 +874,15 @@
           <w:rStyle w:val="nfase"/>
           <w:lang w:val="en-GB"/>
         </w:rPr>
-        <w:t xml:space="preserve">“I have spent five years as an executive assistant with Wiler, Inc. in administrative support roles. As the current executive assistant to the CFO, I frequently collaborate with other administrative assistants to perform calendar management, coordinate international travel and assemble research reports for the financial specialists in our six offices around the world. At the beginning of last year, I optimized our email filtering system to improve office communication and reduce the </w:t>
-      </w:r>
-      <w:proofErr w:type="gramStart"/>
+        <w:t xml:space="preserve">“I have spent five years as an executive assistant with Wiler, Inc. in administrative support roles. As the current executive assistant to the CFO, I frequently collaborate with other administrative assistants to perform calendar management, coordinate international travel and assemble research reports for the financial specialists </w:t>
+      </w:r>
       <w:r>
         <w:rPr>
           <w:rStyle w:val="nfase"/>
           <w:lang w:val="en-GB"/>
         </w:rPr>
-        <w:t>amount</w:t>
-      </w:r>
-      <w:proofErr w:type="gramEnd"/>
-      <w:r>
-        <w:rPr>
-          <w:rStyle w:val="nfase"/>
-          <w:lang w:val="en-GB"/>
-        </w:rPr>
-        <w:t xml:space="preserve"> of missed messages by 28%. I understand that your company depends a lot on email communication, so I want to use my organizational abilities to achieve faster communication processes in this office.”</w:t>
+        <w:lastRenderedPageBreak/>
+        <w:t>in our six offices around the world. At the beginning of last year, I optimized our email filtering system to improve office communication and reduce the amount of missed messages by 28%. I understand that your company depends a lot on email communication, so I want to use my organizational abilities to achieve faster communication processes in this office.”</w:t>
       </w:r>
     </w:p>
     <w:p>
@@ -877,23 +965,7 @@
           <w:rStyle w:val="nfase"/>
           <w:lang w:val="en-GB"/>
         </w:rPr>
-        <w:t xml:space="preserve"> consumer data and drafting reports for the marketing director. My other positions allowed me to practice applying research to writing ad copy, social media posts and a few </w:t>
-      </w:r>
-      <w:proofErr w:type="gramStart"/>
-      <w:r>
-        <w:rPr>
-          <w:rStyle w:val="nfase"/>
-          <w:lang w:val="en-GB"/>
-        </w:rPr>
-        <w:t>radio</w:t>
-      </w:r>
-      <w:proofErr w:type="gramEnd"/>
-      <w:r>
-        <w:rPr>
-          <w:rStyle w:val="nfase"/>
-          <w:lang w:val="en-GB"/>
-        </w:rPr>
-        <w:t xml:space="preserve"> commercial scripts. As your socia</w:t>
+        <w:t xml:space="preserve"> consumer data and drafting reports for the marketing director. My other positions allowed me to practice applying research to writing ad copy, social media posts and a few radio commercial scripts. As your socia</w:t>
       </w:r>
       <w:r>
         <w:rPr>
@@ -1009,7 +1081,6 @@
           <w:szCs w:val="24"/>
           <w:lang w:val="en-US" w:eastAsia="pt-BR"/>
         </w:rPr>
-        <w:lastRenderedPageBreak/>
         <w:t xml:space="preserve">Class </w:t>
       </w:r>
       <w:r>
@@ -1664,6 +1735,7 @@
           <w:shd w:val="clear" w:color="auto" w:fill="FFFFFF"/>
           <w:lang w:val="en-US"/>
         </w:rPr>
+        <w:lastRenderedPageBreak/>
         <w:t>8</w:t>
       </w:r>
       <w:r>
@@ -1968,6 +2040,7 @@
       <w:r>
         <w:rPr>
           <w:noProof/>
+          <w:lang w:eastAsia="pt-BR"/>
         </w:rPr>
         <w:drawing>
           <wp:inline distT="0" distB="0" distL="0" distR="0" wp14:anchorId="156255E2" wp14:editId="3605F954">
@@ -2142,7 +2215,6 @@
           <w:szCs w:val="24"/>
           <w:lang w:val="en-US" w:eastAsia="pt-BR"/>
         </w:rPr>
-        <w:lastRenderedPageBreak/>
         <w:t xml:space="preserve">Class </w:t>
       </w:r>
       <w:r>
@@ -2354,6 +2426,7 @@
       <w:r>
         <w:rPr>
           <w:noProof/>
+          <w:lang w:eastAsia="pt-BR"/>
         </w:rPr>
         <w:drawing>
           <wp:inline distT="0" distB="0" distL="0" distR="0" wp14:anchorId="69301EE9" wp14:editId="1E9CB507">
@@ -2422,6 +2495,7 @@
           <w:szCs w:val="16"/>
           <w:lang w:val="en-US"/>
         </w:rPr>
+        <w:lastRenderedPageBreak/>
         <w:t xml:space="preserve">(from </w:t>
       </w:r>
       <w:hyperlink r:id="rId12" w:history="1">
@@ -2631,6 +2705,7 @@
       <w:r>
         <w:rPr>
           <w:noProof/>
+          <w:lang w:eastAsia="pt-BR"/>
         </w:rPr>
         <w:drawing>
           <wp:inline distT="0" distB="0" distL="0" distR="0" wp14:anchorId="65115B29" wp14:editId="1C4DBBE4">
@@ -2745,7 +2820,7 @@
 </file>
 
 <file path=word/styles.xml><?xml version="1.0" encoding="utf-8"?>
-<w:styles xmlns:mc="http://schemas.openxmlformats.org/markup-compatibility/2006" xmlns:r="http://schemas.openxmlformats.org/officeDocument/2006/relationships" xmlns:w="http://schemas.openxmlformats.org/wordprocessingml/2006/main" xmlns:w14="http://schemas.microsoft.com/office/word/2010/wordml" xmlns:w15="http://schemas.microsoft.com/office/word/2012/wordml" xmlns:w16cex="http://schemas.microsoft.com/office/word/2018/wordml/cex" xmlns:w16cid="http://schemas.microsoft.com/office/word/2016/wordml/cid" xmlns:w16="http://schemas.microsoft.com/office/word/2018/wordml" xmlns:w16du="http://schemas.microsoft.com/office/word/2023/wordml/word16du" xmlns:w16sdtdh="http://schemas.microsoft.com/office/word/2020/wordml/sdtdatahash" xmlns:w16se="http://schemas.microsoft.com/office/word/2015/wordml/symex" mc:Ignorable="w14 w15 w16se w16cid w16 w16cex w16sdtdh w16du">
+<w:styles xmlns:mc="http://schemas.openxmlformats.org/markup-compatibility/2006" xmlns:r="http://schemas.openxmlformats.org/officeDocument/2006/relationships" xmlns:w="http://schemas.openxmlformats.org/wordprocessingml/2006/main" xmlns:w14="http://schemas.microsoft.com/office/word/2010/wordml" xmlns:w15="http://schemas.microsoft.com/office/word/2012/wordml" xmlns:w16se="http://schemas.microsoft.com/office/word/2015/wordml/symex" mc:Ignorable="w14 w15 w16se">
   <w:docDefaults>
     <w:rPrDefault>
       <w:rPr>
@@ -2763,7 +2838,7 @@
       </w:pPr>
     </w:pPrDefault>
   </w:docDefaults>
-  <w:latentStyles w:defLockedState="0" w:defUIPriority="99" w:defSemiHidden="0" w:defUnhideWhenUsed="0" w:defQFormat="0" w:count="376">
+  <w:latentStyles w:defLockedState="0" w:defUIPriority="99" w:defSemiHidden="0" w:defUnhideWhenUsed="0" w:defQFormat="0" w:count="371">
     <w:lsdException w:name="Normal" w:uiPriority="0" w:qFormat="1"/>
     <w:lsdException w:name="heading 1" w:uiPriority="9" w:qFormat="1"/>
     <w:lsdException w:name="heading 2" w:semiHidden="1" w:uiPriority="9" w:unhideWhenUsed="1" w:qFormat="1"/>
@@ -3135,11 +3210,6 @@
     <w:lsdException w:name="List Table 5 Dark Accent 6" w:uiPriority="50"/>
     <w:lsdException w:name="List Table 6 Colorful Accent 6" w:uiPriority="51"/>
     <w:lsdException w:name="List Table 7 Colorful Accent 6" w:uiPriority="52"/>
-    <w:lsdException w:name="Mention" w:semiHidden="1" w:unhideWhenUsed="1"/>
-    <w:lsdException w:name="Smart Hyperlink" w:semiHidden="1" w:unhideWhenUsed="1"/>
-    <w:lsdException w:name="Hashtag" w:semiHidden="1" w:unhideWhenUsed="1"/>
-    <w:lsdException w:name="Unresolved Mention" w:semiHidden="1" w:unhideWhenUsed="1"/>
-    <w:lsdException w:name="Smart Link" w:semiHidden="1" w:unhideWhenUsed="1"/>
   </w:latentStyles>
   <w:style w:type="paragraph" w:default="1" w:styleId="Normal">
     <w:name w:val="Normal"/>
@@ -3284,7 +3354,7 @@
       <w:lang w:eastAsia="pt-BR"/>
     </w:rPr>
   </w:style>
-  <w:style w:type="character" w:styleId="MenoPendente">
+  <w:style w:type="character" w:customStyle="1" w:styleId="UnresolvedMention">
     <w:name w:val="Unresolved Mention"/>
     <w:basedOn w:val="Fontepargpadro"/>
     <w:uiPriority w:val="99"/>
@@ -3294,6 +3364,18 @@
     <w:rPr>
       <w:color w:val="605E5C"/>
       <w:shd w:val="clear" w:color="auto" w:fill="E1DFDD"/>
+    </w:rPr>
+  </w:style>
+  <w:style w:type="character" w:styleId="HiperlinkVisitado">
+    <w:name w:val="FollowedHyperlink"/>
+    <w:basedOn w:val="Fontepargpadro"/>
+    <w:uiPriority w:val="99"/>
+    <w:semiHidden/>
+    <w:unhideWhenUsed/>
+    <w:rsid w:val="00E446DF"/>
+    <w:rPr>
+      <w:color w:val="954F72" w:themeColor="followedHyperlink"/>
+      <w:u w:val="single"/>
     </w:rPr>
   </w:style>
 </w:styles>

</xml_diff>